<commit_message>
introdução incrementada e Material utilizado criado
</commit_message>
<xml_diff>
--- a/TCC.docx
+++ b/TCC.docx
@@ -990,7 +990,7 @@
           <w:numId w:val="0"/>
         </w:numPr>
       </w:pPr>
-      <w:bookmarkStart w:id="0" w:name="_Toc463535331"/>
+      <w:bookmarkStart w:id="0" w:name="_Toc463964258"/>
       <w:r>
         <w:lastRenderedPageBreak/>
         <w:t xml:space="preserve">Agradecimentos </w:t>
@@ -1104,25 +1104,51 @@
                 <w:color w:val="000000" w:themeColor="text1"/>
                 <w:lang w:val="pt-BR"/>
               </w:rPr>
-              <w:t xml:space="preserve">Análise da Qualidade de Rede </w:t>
-            </w:r>
-            <w:proofErr w:type="spellStart"/>
+              <w:t>Análise da Qualidade de</w:t>
+            </w:r>
             <w:r>
               <w:rPr>
                 <w:b/>
                 <w:color w:val="000000" w:themeColor="text1"/>
                 <w:lang w:val="pt-BR"/>
               </w:rPr>
-              <w:t>Multi</w:t>
-            </w:r>
-            <w:proofErr w:type="spellEnd"/>
+              <w:t xml:space="preserve"> Rede </w:t>
+            </w:r>
+            <w:proofErr w:type="spellStart"/>
             <w:r>
               <w:rPr>
                 <w:b/>
                 <w:color w:val="000000" w:themeColor="text1"/>
                 <w:lang w:val="pt-BR"/>
               </w:rPr>
-              <w:t xml:space="preserve"> VANT Utilizando XBEE PRO S3 900HP</w:t>
+              <w:t>Multi</w:t>
+            </w:r>
+            <w:proofErr w:type="spellEnd"/>
+            <w:r>
+              <w:rPr>
+                <w:b/>
+                <w:color w:val="000000" w:themeColor="text1"/>
+                <w:lang w:val="pt-BR"/>
+              </w:rPr>
+              <w:t xml:space="preserve"> VANT Utilizando </w:t>
+            </w:r>
+            <w:proofErr w:type="spellStart"/>
+            <w:r>
+              <w:rPr>
+                <w:b/>
+                <w:color w:val="000000" w:themeColor="text1"/>
+                <w:lang w:val="pt-BR"/>
+              </w:rPr>
+              <w:t>XBee</w:t>
+            </w:r>
+            <w:proofErr w:type="spellEnd"/>
+            <w:r>
+              <w:rPr>
+                <w:b/>
+                <w:color w:val="000000" w:themeColor="text1"/>
+                <w:lang w:val="pt-BR"/>
+              </w:rPr>
+              <w:t xml:space="preserve"> PRO S3 900HP</w:t>
             </w:r>
             <w:r>
               <w:rPr>
@@ -1231,7 +1257,7 @@
               </w:numPr>
               <w:outlineLvl w:val="0"/>
             </w:pPr>
-            <w:bookmarkStart w:id="1" w:name="_Toc463535332"/>
+            <w:bookmarkStart w:id="1" w:name="_Toc463964259"/>
             <w:r>
               <w:t>Resumo</w:t>
             </w:r>
@@ -1390,8 +1416,6 @@
           <w:lang w:val="pt-BR"/>
         </w:rPr>
       </w:pPr>
-      <w:bookmarkStart w:id="2" w:name="_GoBack"/>
-      <w:bookmarkEnd w:id="2"/>
       <w:r>
         <w:rPr>
           <w:lang w:val="pt-BR"/>
@@ -1448,7 +1472,30 @@
                 <w:b/>
                 <w:color w:val="000000" w:themeColor="text1"/>
               </w:rPr>
-              <w:t>Quality Analysis of a Multi UAV Network Using XBEE PRO S3 900HP.</w:t>
+              <w:t xml:space="preserve">Quality Analysis of </w:t>
+            </w:r>
+            <w:r>
+              <w:rPr>
+                <w:b/>
+                <w:color w:val="000000" w:themeColor="text1"/>
+              </w:rPr>
+              <w:t xml:space="preserve">a Multi UAV Network Using </w:t>
+            </w:r>
+            <w:proofErr w:type="spellStart"/>
+            <w:r>
+              <w:rPr>
+                <w:b/>
+                <w:color w:val="000000" w:themeColor="text1"/>
+              </w:rPr>
+              <w:t>XBee</w:t>
+            </w:r>
+            <w:proofErr w:type="spellEnd"/>
+            <w:r>
+              <w:rPr>
+                <w:b/>
+                <w:color w:val="000000" w:themeColor="text1"/>
+              </w:rPr>
+              <w:t xml:space="preserve"> PRO S3 900HP.</w:t>
             </w:r>
             <w:r>
               <w:rPr>
@@ -1541,11 +1588,11 @@
               </w:numPr>
               <w:outlineLvl w:val="0"/>
             </w:pPr>
-            <w:bookmarkStart w:id="3" w:name="_Toc463535333"/>
+            <w:bookmarkStart w:id="2" w:name="_Toc463964260"/>
             <w:r>
               <w:t>Abstract</w:t>
             </w:r>
-            <w:bookmarkEnd w:id="3"/>
+            <w:bookmarkEnd w:id="2"/>
           </w:p>
           <w:p>
             <w:pPr>
@@ -1623,7 +1670,7 @@
           <w:numId w:val="0"/>
         </w:numPr>
       </w:pPr>
-      <w:bookmarkStart w:id="4" w:name="_Toc463535334"/>
+      <w:bookmarkStart w:id="3" w:name="_Toc463964261"/>
       <w:r>
         <w:lastRenderedPageBreak/>
         <w:t xml:space="preserve">Lista de </w:t>
@@ -1631,7 +1678,7 @@
       <w:r>
         <w:t>Ilustrações (opcional)</w:t>
       </w:r>
-      <w:bookmarkEnd w:id="4"/>
+      <w:bookmarkEnd w:id="3"/>
     </w:p>
     <w:p>
       <w:pPr>
@@ -1752,7 +1799,7 @@
           <w:numId w:val="0"/>
         </w:numPr>
       </w:pPr>
-      <w:bookmarkStart w:id="5" w:name="_Toc463535335"/>
+      <w:bookmarkStart w:id="4" w:name="_Toc463964262"/>
       <w:r>
         <w:lastRenderedPageBreak/>
         <w:t>Lista de</w:t>
@@ -1760,7 +1807,7 @@
       <w:r>
         <w:t xml:space="preserve"> Tabelas (opcional)</w:t>
       </w:r>
-      <w:bookmarkEnd w:id="5"/>
+      <w:bookmarkEnd w:id="4"/>
     </w:p>
     <w:p>
       <w:pPr>
@@ -1888,12 +1935,12 @@
           <w:numId w:val="0"/>
         </w:numPr>
       </w:pPr>
-      <w:bookmarkStart w:id="6" w:name="_Toc463535336"/>
+      <w:bookmarkStart w:id="5" w:name="_Toc463964263"/>
       <w:r>
         <w:lastRenderedPageBreak/>
         <w:t>Lista de abreviaturas e siglas (opcional)</w:t>
       </w:r>
-      <w:bookmarkEnd w:id="6"/>
+      <w:bookmarkEnd w:id="5"/>
     </w:p>
     <w:p>
       <w:pPr>
@@ -1926,7 +1973,7 @@
           <w:numId w:val="0"/>
         </w:numPr>
       </w:pPr>
-      <w:bookmarkStart w:id="7" w:name="_Toc463535337"/>
+      <w:bookmarkStart w:id="6" w:name="_Toc463964264"/>
       <w:r>
         <w:lastRenderedPageBreak/>
         <w:t>Lista de símbolos</w:t>
@@ -1934,7 +1981,7 @@
       <w:r>
         <w:t xml:space="preserve"> (opcional)</w:t>
       </w:r>
-      <w:bookmarkEnd w:id="7"/>
+      <w:bookmarkEnd w:id="6"/>
     </w:p>
     <w:p>
       <w:pPr>
@@ -1967,12 +2014,12 @@
           <w:numId w:val="0"/>
         </w:numPr>
       </w:pPr>
-      <w:bookmarkStart w:id="8" w:name="_Toc463535338"/>
+      <w:bookmarkStart w:id="7" w:name="_Toc463964265"/>
       <w:r>
         <w:lastRenderedPageBreak/>
         <w:t>Sumário</w:t>
       </w:r>
-      <w:bookmarkEnd w:id="8"/>
+      <w:bookmarkEnd w:id="7"/>
     </w:p>
     <w:p>
       <w:pPr>
@@ -2004,7 +2051,7 @@
         </w:rPr>
         <w:fldChar w:fldCharType="separate"/>
       </w:r>
-      <w:hyperlink w:anchor="_Toc463535331" w:history="1">
+      <w:hyperlink w:anchor="_Toc463964258" w:history="1">
         <w:r>
           <w:rPr>
             <w:rStyle w:val="Hyperlink"/>
@@ -2031,7 +2078,7 @@
             <w:noProof/>
             <w:webHidden/>
           </w:rPr>
-          <w:instrText xml:space="preserve"> PAGEREF _Toc463535331 \h </w:instrText>
+          <w:instrText xml:space="preserve"> PAGEREF _Toc463964258 \h </w:instrText>
         </w:r>
         <w:r>
           <w:rPr>
@@ -2074,7 +2121,7 @@
           <w:szCs w:val="24"/>
         </w:rPr>
       </w:pPr>
-      <w:hyperlink w:anchor="_Toc463535332" w:history="1">
+      <w:hyperlink w:anchor="_Toc463964259" w:history="1">
         <w:r>
           <w:rPr>
             <w:rStyle w:val="Hyperlink"/>
@@ -2101,7 +2148,7 @@
             <w:noProof/>
             <w:webHidden/>
           </w:rPr>
-          <w:instrText xml:space="preserve"> PAGEREF _Toc463535332 \h </w:instrText>
+          <w:instrText xml:space="preserve"> PAGEREF _Toc463964259 \h </w:instrText>
         </w:r>
         <w:r>
           <w:rPr>
@@ -2144,7 +2191,7 @@
           <w:szCs w:val="24"/>
         </w:rPr>
       </w:pPr>
-      <w:hyperlink w:anchor="_Toc463535333" w:history="1">
+      <w:hyperlink w:anchor="_Toc463964260" w:history="1">
         <w:r>
           <w:rPr>
             <w:rStyle w:val="Hyperlink"/>
@@ -2171,7 +2218,7 @@
             <w:noProof/>
             <w:webHidden/>
           </w:rPr>
-          <w:instrText xml:space="preserve"> PAGEREF _Toc463535333 \h </w:instrText>
+          <w:instrText xml:space="preserve"> PAGEREF _Toc463964260 \h </w:instrText>
         </w:r>
         <w:r>
           <w:rPr>
@@ -2214,7 +2261,7 @@
           <w:szCs w:val="24"/>
         </w:rPr>
       </w:pPr>
-      <w:hyperlink w:anchor="_Toc463535334" w:history="1">
+      <w:hyperlink w:anchor="_Toc463964261" w:history="1">
         <w:r>
           <w:rPr>
             <w:rStyle w:val="Hyperlink"/>
@@ -2241,7 +2288,7 @@
             <w:noProof/>
             <w:webHidden/>
           </w:rPr>
-          <w:instrText xml:space="preserve"> PAGEREF _Toc463535334 \h </w:instrText>
+          <w:instrText xml:space="preserve"> PAGEREF _Toc463964261 \h </w:instrText>
         </w:r>
         <w:r>
           <w:rPr>
@@ -2284,7 +2331,7 @@
           <w:szCs w:val="24"/>
         </w:rPr>
       </w:pPr>
-      <w:hyperlink w:anchor="_Toc463535335" w:history="1">
+      <w:hyperlink w:anchor="_Toc463964262" w:history="1">
         <w:r>
           <w:rPr>
             <w:rStyle w:val="Hyperlink"/>
@@ -2311,7 +2358,7 @@
             <w:noProof/>
             <w:webHidden/>
           </w:rPr>
-          <w:instrText xml:space="preserve"> PAGEREF _Toc463535335 \h </w:instrText>
+          <w:instrText xml:space="preserve"> PAGEREF _Toc463964262 \h </w:instrText>
         </w:r>
         <w:r>
           <w:rPr>
@@ -2354,7 +2401,7 @@
           <w:szCs w:val="24"/>
         </w:rPr>
       </w:pPr>
-      <w:hyperlink w:anchor="_Toc463535336" w:history="1">
+      <w:hyperlink w:anchor="_Toc463964263" w:history="1">
         <w:r>
           <w:rPr>
             <w:rStyle w:val="Hyperlink"/>
@@ -2381,7 +2428,7 @@
             <w:noProof/>
             <w:webHidden/>
           </w:rPr>
-          <w:instrText xml:space="preserve"> PAGEREF _Toc463535336 \h </w:instrText>
+          <w:instrText xml:space="preserve"> PAGEREF _Toc463964263 \h </w:instrText>
         </w:r>
         <w:r>
           <w:rPr>
@@ -2424,7 +2471,7 @@
           <w:szCs w:val="24"/>
         </w:rPr>
       </w:pPr>
-      <w:hyperlink w:anchor="_Toc463535337" w:history="1">
+      <w:hyperlink w:anchor="_Toc463964264" w:history="1">
         <w:r>
           <w:rPr>
             <w:rStyle w:val="Hyperlink"/>
@@ -2451,7 +2498,7 @@
             <w:noProof/>
             <w:webHidden/>
           </w:rPr>
-          <w:instrText xml:space="preserve"> PAGEREF _Toc463535337 \h </w:instrText>
+          <w:instrText xml:space="preserve"> PAGEREF _Toc463964264 \h </w:instrText>
         </w:r>
         <w:r>
           <w:rPr>
@@ -2494,7 +2541,7 @@
           <w:szCs w:val="24"/>
         </w:rPr>
       </w:pPr>
-      <w:hyperlink w:anchor="_Toc463535338" w:history="1">
+      <w:hyperlink w:anchor="_Toc463964265" w:history="1">
         <w:r>
           <w:rPr>
             <w:rStyle w:val="Hyperlink"/>
@@ -2521,7 +2568,7 @@
             <w:noProof/>
             <w:webHidden/>
           </w:rPr>
-          <w:instrText xml:space="preserve"> PAGEREF _Toc463535338 \h </w:instrText>
+          <w:instrText xml:space="preserve"> PAGEREF _Toc463964265 \h </w:instrText>
         </w:r>
         <w:r>
           <w:rPr>
@@ -2564,7 +2611,7 @@
           <w:szCs w:val="24"/>
         </w:rPr>
       </w:pPr>
-      <w:hyperlink w:anchor="_Toc463535339" w:history="1">
+      <w:hyperlink w:anchor="_Toc463964266" w:history="1">
         <w:r>
           <w:rPr>
             <w:rStyle w:val="Hyperlink"/>
@@ -2591,7 +2638,7 @@
             <w:noProof/>
             <w:webHidden/>
           </w:rPr>
-          <w:instrText xml:space="preserve"> PAGEREF _Toc463535339 \h </w:instrText>
+          <w:instrText xml:space="preserve"> PAGEREF _Toc463964266 \h </w:instrText>
         </w:r>
         <w:r>
           <w:rPr>
@@ -2634,13 +2681,13 @@
           <w:szCs w:val="24"/>
         </w:rPr>
       </w:pPr>
-      <w:hyperlink w:anchor="_Toc463535340" w:history="1">
+      <w:hyperlink w:anchor="_Toc463964267" w:history="1">
         <w:r>
           <w:rPr>
             <w:rStyle w:val="Hyperlink"/>
             <w:noProof/>
           </w:rPr>
-          <w:t>2 Revisão Bibliográfica</w:t>
+          <w:t>2 Material Utilizado</w:t>
         </w:r>
         <w:r>
           <w:rPr>
@@ -2661,7 +2708,7 @@
             <w:noProof/>
             <w:webHidden/>
           </w:rPr>
-          <w:instrText xml:space="preserve"> PAGEREF _Toc463535340 \h </w:instrText>
+          <w:instrText xml:space="preserve"> PAGEREF _Toc463964267 \h </w:instrText>
         </w:r>
         <w:r>
           <w:rPr>
@@ -2681,7 +2728,7 @@
             <w:noProof/>
             <w:webHidden/>
           </w:rPr>
-          <w:t>2</w:t>
+          <w:t>3</w:t>
         </w:r>
         <w:r>
           <w:rPr>
@@ -2704,13 +2751,13 @@
           <w:szCs w:val="24"/>
         </w:rPr>
       </w:pPr>
-      <w:hyperlink w:anchor="_Toc463535341" w:history="1">
+      <w:hyperlink w:anchor="_Toc463964268" w:history="1">
         <w:r>
           <w:rPr>
             <w:rStyle w:val="Hyperlink"/>
             <w:noProof/>
           </w:rPr>
-          <w:t>2.1 Introdução</w:t>
+          <w:t>2.1 XBee PRO S3 900HP</w:t>
         </w:r>
         <w:r>
           <w:rPr>
@@ -2731,7 +2778,7 @@
             <w:noProof/>
             <w:webHidden/>
           </w:rPr>
-          <w:instrText xml:space="preserve"> PAGEREF _Toc463535341 \h </w:instrText>
+          <w:instrText xml:space="preserve"> PAGEREF _Toc463964268 \h </w:instrText>
         </w:r>
         <w:r>
           <w:rPr>
@@ -2751,7 +2798,7 @@
             <w:noProof/>
             <w:webHidden/>
           </w:rPr>
-          <w:t>2</w:t>
+          <w:t>3</w:t>
         </w:r>
         <w:r>
           <w:rPr>
@@ -2774,13 +2821,13 @@
           <w:szCs w:val="24"/>
         </w:rPr>
       </w:pPr>
-      <w:hyperlink w:anchor="_Toc463535342" w:history="1">
+      <w:hyperlink w:anchor="_Toc463964269" w:history="1">
         <w:r>
           <w:rPr>
             <w:rStyle w:val="Hyperlink"/>
             <w:noProof/>
           </w:rPr>
-          <w:t>2.2 Exemplos de citações</w:t>
+          <w:t>2.2 XCTU Software</w:t>
         </w:r>
         <w:r>
           <w:rPr>
@@ -2801,7 +2848,7 @@
             <w:noProof/>
             <w:webHidden/>
           </w:rPr>
-          <w:instrText xml:space="preserve"> PAGEREF _Toc463535342 \h </w:instrText>
+          <w:instrText xml:space="preserve"> PAGEREF _Toc463964269 \h </w:instrText>
         </w:r>
         <w:r>
           <w:rPr>
@@ -2821,7 +2868,7 @@
             <w:noProof/>
             <w:webHidden/>
           </w:rPr>
-          <w:t>5</w:t>
+          <w:t>3</w:t>
         </w:r>
         <w:r>
           <w:rPr>
@@ -2844,13 +2891,13 @@
           <w:szCs w:val="24"/>
         </w:rPr>
       </w:pPr>
-      <w:hyperlink w:anchor="_Toc463535343" w:history="1">
+      <w:hyperlink w:anchor="_Toc463964270" w:history="1">
         <w:r>
           <w:rPr>
             <w:rStyle w:val="Hyperlink"/>
             <w:noProof/>
           </w:rPr>
-          <w:t>2.3 Exemplo de figura, de tabela e de equação</w:t>
+          <w:t>2.3 Phantom 3 Standard</w:t>
         </w:r>
         <w:r>
           <w:rPr>
@@ -2871,7 +2918,7 @@
             <w:noProof/>
             <w:webHidden/>
           </w:rPr>
-          <w:instrText xml:space="preserve"> PAGEREF _Toc463535343 \h </w:instrText>
+          <w:instrText xml:space="preserve"> PAGEREF _Toc463964270 \h </w:instrText>
         </w:r>
         <w:r>
           <w:rPr>
@@ -2891,7 +2938,77 @@
             <w:noProof/>
             <w:webHidden/>
           </w:rPr>
-          <w:t>6</w:t>
+          <w:t>3</w:t>
+        </w:r>
+        <w:r>
+          <w:rPr>
+            <w:noProof/>
+            <w:webHidden/>
+          </w:rPr>
+          <w:fldChar w:fldCharType="end"/>
+        </w:r>
+      </w:hyperlink>
+    </w:p>
+    <w:p>
+      <w:pPr>
+        <w:pStyle w:val="TOC2"/>
+        <w:tabs>
+          <w:tab w:val="right" w:leader="dot" w:pos="9062"/>
+        </w:tabs>
+        <w:rPr>
+          <w:rFonts w:asciiTheme="minorHAnsi" w:eastAsiaTheme="minorEastAsia" w:hAnsiTheme="minorHAnsi"/>
+          <w:noProof/>
+          <w:szCs w:val="24"/>
+        </w:rPr>
+      </w:pPr>
+      <w:hyperlink w:anchor="_Toc463964271" w:history="1">
+        <w:r>
+          <w:rPr>
+            <w:rStyle w:val="Hyperlink"/>
+            <w:noProof/>
+          </w:rPr>
+          <w:t>2.4 Exemplo de figura, de tabela e de equação</w:t>
+        </w:r>
+        <w:r>
+          <w:rPr>
+            <w:noProof/>
+            <w:webHidden/>
+          </w:rPr>
+          <w:tab/>
+        </w:r>
+        <w:r>
+          <w:rPr>
+            <w:noProof/>
+            <w:webHidden/>
+          </w:rPr>
+          <w:fldChar w:fldCharType="begin"/>
+        </w:r>
+        <w:r>
+          <w:rPr>
+            <w:noProof/>
+            <w:webHidden/>
+          </w:rPr>
+          <w:instrText xml:space="preserve"> PAGEREF _Toc463964271 \h </w:instrText>
+        </w:r>
+        <w:r>
+          <w:rPr>
+            <w:noProof/>
+            <w:webHidden/>
+          </w:rPr>
+        </w:r>
+        <w:r>
+          <w:rPr>
+            <w:noProof/>
+            <w:webHidden/>
+          </w:rPr>
+          <w:fldChar w:fldCharType="separate"/>
+        </w:r>
+        <w:r>
+          <w:rPr>
+            <w:noProof/>
+            <w:webHidden/>
+          </w:rPr>
+          <w:t>4</w:t>
         </w:r>
         <w:r>
           <w:rPr>
@@ -2914,13 +3031,13 @@
           <w:szCs w:val="24"/>
         </w:rPr>
       </w:pPr>
-      <w:hyperlink w:anchor="_Toc463535344" w:history="1">
+      <w:hyperlink w:anchor="_Toc463964272" w:history="1">
         <w:r>
           <w:rPr>
             <w:rStyle w:val="Hyperlink"/>
             <w:noProof/>
           </w:rPr>
-          <w:t>3 Metodologia</w:t>
+          <w:t>3 Procedimento Experimental</w:t>
         </w:r>
         <w:r>
           <w:rPr>
@@ -2941,7 +3058,7 @@
             <w:noProof/>
             <w:webHidden/>
           </w:rPr>
-          <w:instrText xml:space="preserve"> PAGEREF _Toc463535344 \h </w:instrText>
+          <w:instrText xml:space="preserve"> PAGEREF _Toc463964272 \h </w:instrText>
         </w:r>
         <w:r>
           <w:rPr>
@@ -2961,7 +3078,7 @@
             <w:noProof/>
             <w:webHidden/>
           </w:rPr>
-          <w:t>8</w:t>
+          <w:t>6</w:t>
         </w:r>
         <w:r>
           <w:rPr>
@@ -2984,7 +3101,7 @@
           <w:szCs w:val="24"/>
         </w:rPr>
       </w:pPr>
-      <w:hyperlink w:anchor="_Toc463535345" w:history="1">
+      <w:hyperlink w:anchor="_Toc463964273" w:history="1">
         <w:r>
           <w:rPr>
             <w:rStyle w:val="Hyperlink"/>
@@ -3011,7 +3128,7 @@
             <w:noProof/>
             <w:webHidden/>
           </w:rPr>
-          <w:instrText xml:space="preserve"> PAGEREF _Toc463535345 \h </w:instrText>
+          <w:instrText xml:space="preserve"> PAGEREF _Toc463964273 \h </w:instrText>
         </w:r>
         <w:r>
           <w:rPr>
@@ -3031,7 +3148,7 @@
             <w:noProof/>
             <w:webHidden/>
           </w:rPr>
-          <w:t>9</w:t>
+          <w:t>7</w:t>
         </w:r>
         <w:r>
           <w:rPr>
@@ -3054,7 +3171,7 @@
           <w:szCs w:val="24"/>
         </w:rPr>
       </w:pPr>
-      <w:hyperlink w:anchor="_Toc463535346" w:history="1">
+      <w:hyperlink w:anchor="_Toc463964274" w:history="1">
         <w:r>
           <w:rPr>
             <w:rStyle w:val="Hyperlink"/>
@@ -3081,7 +3198,7 @@
             <w:noProof/>
             <w:webHidden/>
           </w:rPr>
-          <w:instrText xml:space="preserve"> PAGEREF _Toc463535346 \h </w:instrText>
+          <w:instrText xml:space="preserve"> PAGEREF _Toc463964274 \h </w:instrText>
         </w:r>
         <w:r>
           <w:rPr>
@@ -3101,7 +3218,7 @@
             <w:noProof/>
             <w:webHidden/>
           </w:rPr>
-          <w:t>10</w:t>
+          <w:t>8</w:t>
         </w:r>
         <w:r>
           <w:rPr>
@@ -3124,7 +3241,7 @@
           <w:szCs w:val="24"/>
         </w:rPr>
       </w:pPr>
-      <w:hyperlink w:anchor="_Toc463535347" w:history="1">
+      <w:hyperlink w:anchor="_Toc463964275" w:history="1">
         <w:r>
           <w:rPr>
             <w:rStyle w:val="Hyperlink"/>
@@ -3151,7 +3268,7 @@
             <w:noProof/>
             <w:webHidden/>
           </w:rPr>
-          <w:instrText xml:space="preserve"> PAGEREF _Toc463535347 \h </w:instrText>
+          <w:instrText xml:space="preserve"> PAGEREF _Toc463964275 \h </w:instrText>
         </w:r>
         <w:r>
           <w:rPr>
@@ -3171,77 +3288,7 @@
             <w:noProof/>
             <w:webHidden/>
           </w:rPr>
-          <w:t>11</w:t>
-        </w:r>
-        <w:r>
-          <w:rPr>
-            <w:noProof/>
-            <w:webHidden/>
-          </w:rPr>
-          <w:fldChar w:fldCharType="end"/>
-        </w:r>
-      </w:hyperlink>
-    </w:p>
-    <w:p>
-      <w:pPr>
-        <w:pStyle w:val="TOC1"/>
-        <w:tabs>
-          <w:tab w:val="right" w:leader="dot" w:pos="9062"/>
-        </w:tabs>
-        <w:rPr>
-          <w:rFonts w:asciiTheme="minorHAnsi" w:eastAsiaTheme="minorEastAsia" w:hAnsiTheme="minorHAnsi"/>
-          <w:noProof/>
-          <w:szCs w:val="24"/>
-        </w:rPr>
-      </w:pPr>
-      <w:hyperlink w:anchor="_Toc463535348" w:history="1">
-        <w:r>
-          <w:rPr>
-            <w:rStyle w:val="Hyperlink"/>
-            <w:noProof/>
-          </w:rPr>
-          <w:t>7 Anexos</w:t>
-        </w:r>
-        <w:r>
-          <w:rPr>
-            <w:noProof/>
-            <w:webHidden/>
-          </w:rPr>
-          <w:tab/>
-        </w:r>
-        <w:r>
-          <w:rPr>
-            <w:noProof/>
-            <w:webHidden/>
-          </w:rPr>
-          <w:fldChar w:fldCharType="begin"/>
-        </w:r>
-        <w:r>
-          <w:rPr>
-            <w:noProof/>
-            <w:webHidden/>
-          </w:rPr>
-          <w:instrText xml:space="preserve"> PAGEREF _Toc463535348 \h </w:instrText>
-        </w:r>
-        <w:r>
-          <w:rPr>
-            <w:noProof/>
-            <w:webHidden/>
-          </w:rPr>
-        </w:r>
-        <w:r>
-          <w:rPr>
-            <w:noProof/>
-            <w:webHidden/>
-          </w:rPr>
-          <w:fldChar w:fldCharType="separate"/>
-        </w:r>
-        <w:r>
-          <w:rPr>
-            <w:noProof/>
-            <w:webHidden/>
-          </w:rPr>
-          <w:t>12</w:t>
+          <w:t>9</w:t>
         </w:r>
         <w:r>
           <w:rPr>
@@ -3301,34 +3348,443 @@
       <w:pPr>
         <w:pStyle w:val="Heading1"/>
       </w:pPr>
-      <w:bookmarkStart w:id="9" w:name="_Toc463535339"/>
+      <w:bookmarkStart w:id="8" w:name="_Toc463964266"/>
       <w:r>
         <w:lastRenderedPageBreak/>
         <w:t>Introdução</w:t>
       </w:r>
+      <w:bookmarkEnd w:id="8"/>
+    </w:p>
+    <w:p>
+      <w:pPr>
+        <w:ind w:firstLine="432"/>
+        <w:rPr>
+          <w:lang w:val="pt-BR"/>
+        </w:rPr>
+      </w:pPr>
+      <w:r>
+        <w:rPr>
+          <w:lang w:val="pt-BR"/>
+        </w:rPr>
+        <w:t>A utilização de veículos não tripulados já é bastante evidente em aplicações tanto civis quanto militares. Pod</w:t>
+      </w:r>
+      <w:r>
+        <w:rPr>
+          <w:lang w:val="pt-BR"/>
+        </w:rPr>
+        <w:t>e-se encontrar</w:t>
+      </w:r>
+      <w:r>
+        <w:rPr>
+          <w:lang w:val="pt-BR"/>
+        </w:rPr>
+        <w:t xml:space="preserve"> veículos </w:t>
+      </w:r>
+      <w:r>
+        <w:rPr>
+          <w:lang w:val="pt-BR"/>
+        </w:rPr>
+        <w:t xml:space="preserve">dessa categoria </w:t>
+      </w:r>
+      <w:r>
+        <w:rPr>
+          <w:lang w:val="pt-BR"/>
+        </w:rPr>
+        <w:t>substituindo a presença humana em situações onde há risco a integridade fí</w:t>
+      </w:r>
+      <w:r>
+        <w:rPr>
+          <w:lang w:val="pt-BR"/>
+        </w:rPr>
+        <w:t>sica ou quando o acesso é simplesmente impossível. Dentre os veículos não tripulados, temos a categoria de veículos aéreos não tripulados (</w:t>
+      </w:r>
+      <w:proofErr w:type="spellStart"/>
+      <w:r>
+        <w:rPr>
+          <w:lang w:val="pt-BR"/>
+        </w:rPr>
+        <w:t>VANTs</w:t>
+      </w:r>
+      <w:proofErr w:type="spellEnd"/>
+      <w:r>
+        <w:rPr>
+          <w:lang w:val="pt-BR"/>
+        </w:rPr>
+        <w:t>) que são usados largamente para realização de filmagem aérea a baixo custo.</w:t>
+      </w:r>
+      <w:r>
+        <w:rPr>
+          <w:lang w:val="pt-BR"/>
+        </w:rPr>
+        <w:t xml:space="preserve"> Com o investimento de algumas centenas de dólares, qualquer pessoa pode começar a produzir imagens aéreas utilizando </w:t>
+      </w:r>
+      <w:proofErr w:type="spellStart"/>
+      <w:r>
+        <w:rPr>
+          <w:lang w:val="pt-BR"/>
+        </w:rPr>
+        <w:t>VANTs</w:t>
+      </w:r>
+      <w:proofErr w:type="spellEnd"/>
+      <w:r>
+        <w:rPr>
+          <w:lang w:val="pt-BR"/>
+        </w:rPr>
+        <w:t xml:space="preserve"> comerciais.</w:t>
+      </w:r>
+      <w:r>
+        <w:rPr>
+          <w:lang w:val="pt-BR"/>
+        </w:rPr>
+        <w:t xml:space="preserve"> O mercado está repleto de modelos comerciais disponíveis para o púb</w:t>
+      </w:r>
+      <w:r>
+        <w:rPr>
+          <w:lang w:val="pt-BR"/>
+        </w:rPr>
+        <w:t>lico em geral, como por exemplo os</w:t>
+      </w:r>
+      <w:r>
+        <w:rPr>
+          <w:lang w:val="pt-BR"/>
+        </w:rPr>
+        <w:t xml:space="preserve"> </w:t>
+      </w:r>
+      <w:proofErr w:type="spellStart"/>
+      <w:r>
+        <w:rPr>
+          <w:lang w:val="pt-BR"/>
+        </w:rPr>
+        <w:t>quadrirrotores</w:t>
+      </w:r>
+      <w:proofErr w:type="spellEnd"/>
+      <w:r>
+        <w:rPr>
+          <w:lang w:val="pt-BR"/>
+        </w:rPr>
+        <w:t xml:space="preserve"> fabricados pela DJI, o recém anunciado </w:t>
+      </w:r>
+      <w:proofErr w:type="spellStart"/>
+      <w:r>
+        <w:rPr>
+          <w:lang w:val="pt-BR"/>
+        </w:rPr>
+        <w:t>Karma</w:t>
+      </w:r>
+      <w:proofErr w:type="spellEnd"/>
+      <w:r>
+        <w:rPr>
+          <w:lang w:val="pt-BR"/>
+        </w:rPr>
+        <w:t xml:space="preserve"> fabricado pela </w:t>
+      </w:r>
+      <w:proofErr w:type="spellStart"/>
+      <w:r>
+        <w:rPr>
+          <w:lang w:val="pt-BR"/>
+        </w:rPr>
+        <w:t>GoPro</w:t>
+      </w:r>
+      <w:proofErr w:type="spellEnd"/>
+      <w:r>
+        <w:rPr>
+          <w:lang w:val="pt-BR"/>
+        </w:rPr>
+        <w:t>, entre outros</w:t>
+      </w:r>
+      <w:r>
+        <w:rPr>
+          <w:lang w:val="pt-BR"/>
+        </w:rPr>
+        <w:t>.</w:t>
+      </w:r>
+    </w:p>
+    <w:p>
+      <w:pPr>
+        <w:ind w:firstLine="432"/>
+        <w:rPr>
+          <w:lang w:val="pt-BR"/>
+        </w:rPr>
+      </w:pPr>
+      <w:r>
+        <w:rPr>
+          <w:lang w:val="pt-BR"/>
+        </w:rPr>
+        <w:t xml:space="preserve">Como citado anteriormente, as aplicações para veículos aéreos não tripulados não se restringe ao uso civil ou para gravação de imagens aéreas, esta plataforma já vem sendo utilizada também em aplicações militares. Ao aliar o poder da plataforma em questão com outras tecnologias, como por exemplo o processamento digital de imagens, problemas mais complexos podem ser resolvidos. </w:t>
+      </w:r>
+    </w:p>
+    <w:p>
+      <w:pPr>
+        <w:ind w:firstLine="432"/>
+        <w:rPr>
+          <w:lang w:val="pt-BR"/>
+        </w:rPr>
+      </w:pPr>
+      <w:r>
+        <w:rPr>
+          <w:lang w:val="pt-BR"/>
+        </w:rPr>
+        <w:t xml:space="preserve">Um problema que pode ser solucionado com a utilização de </w:t>
+      </w:r>
+      <w:proofErr w:type="spellStart"/>
+      <w:r>
+        <w:rPr>
+          <w:lang w:val="pt-BR"/>
+        </w:rPr>
+        <w:t>VANTs</w:t>
+      </w:r>
+      <w:proofErr w:type="spellEnd"/>
+      <w:r>
+        <w:rPr>
+          <w:lang w:val="pt-BR"/>
+        </w:rPr>
+        <w:t xml:space="preserve"> dotados de ferramentas para processamento digital de imagem seria a identificação de embarcações não autorizadas em área de impacto de foguetes, problema esse relevante ao Centro de Lançamento Barreira do Inferno (CLBI) localizada em Natal no Rio Grande do Norte. </w:t>
+      </w:r>
+    </w:p>
+    <w:p>
+      <w:pPr>
+        <w:ind w:firstLine="432"/>
+        <w:rPr>
+          <w:lang w:val="pt-BR"/>
+        </w:rPr>
+      </w:pPr>
+      <w:r>
+        <w:rPr>
+          <w:lang w:val="pt-BR"/>
+        </w:rPr>
+        <w:t xml:space="preserve">Em parceria com a Universidade Federal </w:t>
+      </w:r>
+      <w:r>
+        <w:rPr>
+          <w:lang w:val="pt-BR"/>
+        </w:rPr>
+        <w:t>do Rio Grande do Norte (UFRN), através do projeto de pesquisa SPACEVANT coordenado pelo professor Dr. Pablo Javier Alsina, o CBLI vem desenvolvendo uma solução, incluindo software e hardware, par</w:t>
+      </w:r>
+      <w:r>
+        <w:rPr>
+          <w:lang w:val="pt-BR"/>
+        </w:rPr>
+        <w:t>a a realização da verificação da</w:t>
+      </w:r>
+      <w:r>
+        <w:rPr>
+          <w:lang w:val="pt-BR"/>
+        </w:rPr>
+        <w:t xml:space="preserve"> aérea de impacto de foguetes de forma autônoma utilizando </w:t>
+      </w:r>
+      <w:proofErr w:type="spellStart"/>
+      <w:r>
+        <w:rPr>
+          <w:lang w:val="pt-BR"/>
+        </w:rPr>
+        <w:t>VANTs</w:t>
+      </w:r>
+      <w:proofErr w:type="spellEnd"/>
+      <w:r>
+        <w:rPr>
+          <w:lang w:val="pt-BR"/>
+        </w:rPr>
+        <w:t>. Como parte do desenvolvimento dessa solução, esse trabalho tem por objetivo validar as especificações técnicas do transmissor XBEE PRO S3 900HP adquirido para a implementação da re</w:t>
+      </w:r>
+      <w:r>
+        <w:rPr>
+          <w:lang w:val="pt-BR"/>
+        </w:rPr>
+        <w:t>de de comunicação e a</w:t>
+      </w:r>
+      <w:r>
+        <w:rPr>
+          <w:lang w:val="pt-BR"/>
+        </w:rPr>
+        <w:t xml:space="preserve"> </w:t>
+      </w:r>
+      <w:r>
+        <w:rPr>
+          <w:lang w:val="pt-BR"/>
+        </w:rPr>
+        <w:t xml:space="preserve">viabilidade da utilização desse tipo de equipamento no contexto de uma rede </w:t>
+      </w:r>
+      <w:proofErr w:type="spellStart"/>
+      <w:r>
+        <w:rPr>
+          <w:lang w:val="pt-BR"/>
+        </w:rPr>
+        <w:t>multi</w:t>
+      </w:r>
+      <w:proofErr w:type="spellEnd"/>
+      <w:r>
+        <w:rPr>
+          <w:lang w:val="pt-BR"/>
+        </w:rPr>
+        <w:t xml:space="preserve"> VANT</w:t>
+      </w:r>
+      <w:r>
+        <w:rPr>
+          <w:lang w:val="pt-BR"/>
+        </w:rPr>
+        <w:t>.</w:t>
+      </w:r>
+    </w:p>
+    <w:p>
+      <w:pPr>
+        <w:ind w:firstLine="432"/>
+        <w:rPr>
+          <w:lang w:val="pt-BR"/>
+        </w:rPr>
+      </w:pPr>
+      <w:r>
+        <w:rPr>
+          <w:lang w:val="pt-BR"/>
+        </w:rPr>
+        <w:lastRenderedPageBreak/>
+        <w:t xml:space="preserve">A fim de realizar essa validação, foram realizados teste de força de sinal e taxa de transferência de pacotes em uma rede </w:t>
+      </w:r>
+      <w:proofErr w:type="spellStart"/>
+      <w:r>
+        <w:rPr>
+          <w:i/>
+          <w:lang w:val="pt-BR"/>
+        </w:rPr>
+        <w:t>mesh</w:t>
+      </w:r>
+      <w:proofErr w:type="spellEnd"/>
+      <w:r>
+        <w:rPr>
+          <w:lang w:val="pt-BR"/>
+        </w:rPr>
+        <w:t>/</w:t>
+      </w:r>
+      <w:r>
+        <w:rPr>
+          <w:i/>
+          <w:lang w:val="pt-BR"/>
+        </w:rPr>
+        <w:t>ad hoc</w:t>
+      </w:r>
+      <w:r>
+        <w:rPr>
+          <w:lang w:val="pt-BR"/>
+        </w:rPr>
+        <w:t>, implementada por mód</w:t>
+      </w:r>
+      <w:r>
+        <w:rPr>
+          <w:lang w:val="pt-BR"/>
+        </w:rPr>
+        <w:t xml:space="preserve">ulos </w:t>
+      </w:r>
+      <w:proofErr w:type="spellStart"/>
+      <w:r>
+        <w:rPr>
+          <w:lang w:val="pt-BR"/>
+        </w:rPr>
+        <w:t>XBee</w:t>
+      </w:r>
+      <w:proofErr w:type="spellEnd"/>
+      <w:r>
+        <w:rPr>
+          <w:lang w:val="pt-BR"/>
+        </w:rPr>
+        <w:t xml:space="preserve"> PRO S3 900HP, usando </w:t>
+      </w:r>
+      <w:proofErr w:type="spellStart"/>
+      <w:r>
+        <w:rPr>
+          <w:lang w:val="pt-BR"/>
+        </w:rPr>
+        <w:t>quadrirrotores</w:t>
+      </w:r>
+      <w:proofErr w:type="spellEnd"/>
+      <w:r>
+        <w:rPr>
+          <w:lang w:val="pt-BR"/>
+        </w:rPr>
+        <w:t xml:space="preserve"> </w:t>
+      </w:r>
+      <w:proofErr w:type="spellStart"/>
+      <w:r>
+        <w:rPr>
+          <w:lang w:val="pt-BR"/>
+        </w:rPr>
+        <w:t>Phantom</w:t>
+      </w:r>
+      <w:proofErr w:type="spellEnd"/>
+      <w:r>
+        <w:rPr>
+          <w:lang w:val="pt-BR"/>
+        </w:rPr>
+        <w:t xml:space="preserve"> 3 do modelo Standard fabricados pela DJI para variar a distância entre os pontos da rede e, posteriormente, verificar os efeitos do distanciamento nos parâmetros estudados.</w:t>
+      </w:r>
+    </w:p>
+    <w:p>
+      <w:pPr>
+        <w:ind w:firstLine="432"/>
+        <w:rPr>
+          <w:lang w:val="pt-BR"/>
+        </w:rPr>
+      </w:pPr>
+      <w:r>
+        <w:rPr>
+          <w:lang w:val="pt-BR"/>
+        </w:rPr>
+        <w:br w:type="page"/>
+      </w:r>
+    </w:p>
+    <w:p>
+      <w:pPr>
+        <w:pStyle w:val="Heading1"/>
+      </w:pPr>
+      <w:bookmarkStart w:id="9" w:name="_Toc463964267"/>
+      <w:r>
+        <w:lastRenderedPageBreak/>
+        <w:t>Material Utilizado</w:t>
+      </w:r>
       <w:bookmarkEnd w:id="9"/>
     </w:p>
     <w:p>
       <w:pPr>
-        <w:ind w:firstLine="432"/>
-        <w:rPr>
-          <w:lang w:val="pt-BR"/>
-        </w:rPr>
-      </w:pPr>
-      <w:r>
-        <w:rPr>
-          <w:lang w:val="pt-BR"/>
-        </w:rPr>
-        <w:t>A utilização de veículos não tripulados já é bastante evidente em aplicações tanto civis quanto militares. Pode-se encontrar essa categoria de veículos substituindo a presença humana em situações onde há risco a integridade fí</w:t>
-      </w:r>
-      <w:r>
-        <w:rPr>
-          <w:lang w:val="pt-BR"/>
-        </w:rPr>
-        <w:t>sica ou quando o acesso é simplesmente impossível. Dentre os veículos não tripulados, temos a categoria de veículos aéreos não tripulados (</w:t>
-      </w:r>
+        <w:pStyle w:val="Heading2"/>
+      </w:pPr>
+      <w:bookmarkStart w:id="10" w:name="_Toc463964268"/>
       <w:proofErr w:type="spellStart"/>
       <w:r>
+        <w:t>XBee</w:t>
+      </w:r>
+      <w:proofErr w:type="spellEnd"/>
+      <w:r>
+        <w:t xml:space="preserve"> PRO S3 900HP</w:t>
+      </w:r>
+      <w:bookmarkEnd w:id="10"/>
+    </w:p>
+    <w:p>
+      <w:pPr>
+        <w:rPr>
+          <w:lang w:val="pt-BR"/>
+        </w:rPr>
+      </w:pPr>
+      <w:r>
+        <w:rPr>
+          <w:lang w:val="pt-BR"/>
+        </w:rPr>
+        <w:t xml:space="preserve">O transmissor a ser utilizado para a implementação da rede </w:t>
+      </w:r>
+      <w:proofErr w:type="spellStart"/>
+      <w:r>
+        <w:rPr>
+          <w:i/>
+          <w:lang w:val="pt-BR"/>
+        </w:rPr>
+        <w:t>mesh</w:t>
+      </w:r>
+      <w:proofErr w:type="spellEnd"/>
+      <w:r>
+        <w:rPr>
+          <w:lang w:val="pt-BR"/>
+        </w:rPr>
+        <w:t xml:space="preserve">, responsável pela transmissão de dados entre os </w:t>
+      </w:r>
+      <w:proofErr w:type="spellStart"/>
+      <w:r>
         <w:rPr>
           <w:lang w:val="pt-BR"/>
         </w:rPr>
@@ -3339,812 +3795,149 @@
         <w:rPr>
           <w:lang w:val="pt-BR"/>
         </w:rPr>
-        <w:t xml:space="preserve">) que são usados largamente para realização de filmagem aérea a baixo custo. O mercado está repleto de modelos comerciais disponíveis para o público em geral, como por exemplos </w:t>
+        <w:t xml:space="preserve"> durante uma missão de varredura na área de impacto, foi o módulo </w:t>
       </w:r>
       <w:proofErr w:type="spellStart"/>
       <w:r>
         <w:rPr>
           <w:lang w:val="pt-BR"/>
         </w:rPr>
-        <w:t>quadrirrotores</w:t>
+        <w:t>XBee</w:t>
       </w:r>
       <w:proofErr w:type="spellEnd"/>
       <w:r>
         <w:rPr>
           <w:lang w:val="pt-BR"/>
         </w:rPr>
-        <w:t xml:space="preserve"> fabricados pela DJI, o recém anunciado </w:t>
+        <w:t xml:space="preserve"> PRO S3 900HP</w:t>
+      </w:r>
+      <w:r>
+        <w:rPr>
+          <w:lang w:val="pt-BR"/>
+        </w:rPr>
+        <w:t xml:space="preserve"> 250mw</w:t>
+      </w:r>
+      <w:r>
+        <w:rPr>
+          <w:lang w:val="pt-BR"/>
+        </w:rPr>
+        <w:t xml:space="preserve"> produzido pela </w:t>
       </w:r>
       <w:proofErr w:type="spellStart"/>
       <w:r>
         <w:rPr>
           <w:lang w:val="pt-BR"/>
         </w:rPr>
-        <w:t>Karma</w:t>
+        <w:t>Digi</w:t>
       </w:r>
       <w:proofErr w:type="spellEnd"/>
       <w:r>
         <w:rPr>
           <w:lang w:val="pt-BR"/>
         </w:rPr>
-        <w:t xml:space="preserve"> fabricado pela </w:t>
+        <w:t xml:space="preserve"> </w:t>
       </w:r>
       <w:proofErr w:type="spellStart"/>
       <w:r>
         <w:rPr>
           <w:lang w:val="pt-BR"/>
         </w:rPr>
-        <w:t>GoPro</w:t>
+        <w:t>International</w:t>
       </w:r>
       <w:proofErr w:type="spellEnd"/>
       <w:r>
         <w:rPr>
           <w:lang w:val="pt-BR"/>
         </w:rPr>
-        <w:t xml:space="preserve">, entre outros. </w:t>
-      </w:r>
-      <w:r>
-        <w:rPr>
-          <w:lang w:val="pt-BR"/>
-        </w:rPr>
-        <w:t xml:space="preserve">Com o investimento de algumas centenas de dólares, qualquer pessoa pode começar a produzir imagens aéreas utilizando </w:t>
+        <w:t xml:space="preserve"> Inc.</w:t>
+      </w:r>
+    </w:p>
+    <w:p>
+      <w:pPr>
+        <w:rPr>
+          <w:lang w:val="pt-BR"/>
+        </w:rPr>
+      </w:pPr>
+      <w:r>
+        <w:rPr>
+          <w:lang w:val="pt-BR"/>
+        </w:rPr>
+        <w:t>De acordo com a folha de especificações, esse módulo possui um alcance em ambiente fechado de até 610 metros, com taxa de transmissão de 10 Kbps, ou 305 metros, com uma taxa de</w:t>
+      </w:r>
+      <w:bookmarkStart w:id="11" w:name="_GoBack"/>
+      <w:bookmarkEnd w:id="11"/>
+      <w:r>
+        <w:rPr>
+          <w:lang w:val="pt-BR"/>
+        </w:rPr>
+        <w:t xml:space="preserve"> transmissão de 200 Kbps. Quando utilizado em ambiente aberto, o equipamento promete um alcance de 14 Km, com taxa de transmissão de 10 Kbps, ou 6.5 Km, transmitindo a 200 Kbps.</w:t>
+      </w:r>
+    </w:p>
+    <w:p>
+      <w:pPr>
+        <w:rPr>
+          <w:lang w:val="pt-BR"/>
+        </w:rPr>
+      </w:pPr>
+      <w:r>
+        <w:rPr>
+          <w:lang w:val="pt-BR"/>
+        </w:rPr>
+        <w:t xml:space="preserve">O módulo aqui utilizado possui dois protocolos para interface de dados, sendo eles, UART e SPI. Sendo o segundo disponível para uso apenas quando o </w:t>
       </w:r>
       <w:proofErr w:type="spellStart"/>
       <w:r>
         <w:rPr>
           <w:lang w:val="pt-BR"/>
         </w:rPr>
-        <w:t>VANTs</w:t>
+        <w:t>XBee</w:t>
       </w:r>
       <w:proofErr w:type="spellEnd"/>
       <w:r>
         <w:rPr>
           <w:lang w:val="pt-BR"/>
         </w:rPr>
-        <w:t xml:space="preserve"> comerciais.</w:t>
-      </w:r>
-    </w:p>
-    <w:p>
-      <w:pPr>
-        <w:ind w:firstLine="432"/>
-        <w:rPr>
-          <w:lang w:val="pt-BR"/>
-        </w:rPr>
-      </w:pPr>
-      <w:r>
-        <w:rPr>
-          <w:lang w:val="pt-BR"/>
-        </w:rPr>
-        <w:t xml:space="preserve">Como citado anteriormente, as aplicações para veículos aéreos não tripulados não se restringe ao uso civil ou para gravação de imagens aéreas, esta plataforma já vem sendo utilizada também em aplicações militares. Ao aliar o poder da plataforma em questão com outras tecnologias, como por exemplo o processamento digital de imagens, problemas mais complexos podem ser resolvidos. </w:t>
-      </w:r>
-    </w:p>
-    <w:p>
-      <w:pPr>
-        <w:ind w:firstLine="432"/>
-        <w:rPr>
-          <w:lang w:val="pt-BR"/>
-        </w:rPr>
-      </w:pPr>
-      <w:r>
-        <w:rPr>
-          <w:lang w:val="pt-BR"/>
-        </w:rPr>
-        <w:t xml:space="preserve">Um problema que pode ser solucionado com a utilização de </w:t>
-      </w:r>
+        <w:t xml:space="preserve"> está em modo de funcionamento API.</w:t>
+      </w:r>
+    </w:p>
+    <w:p>
+      <w:pPr>
+        <w:pStyle w:val="Heading2"/>
+      </w:pPr>
+      <w:bookmarkStart w:id="12" w:name="_Toc463964269"/>
+      <w:r>
+        <w:t>XCTU Software</w:t>
+      </w:r>
+      <w:bookmarkEnd w:id="12"/>
+    </w:p>
+    <w:p>
+      <w:pPr>
+        <w:pStyle w:val="Heading2"/>
+      </w:pPr>
+      <w:bookmarkStart w:id="13" w:name="_Toc463964270"/>
       <w:proofErr w:type="spellStart"/>
       <w:r>
-        <w:rPr>
-          <w:lang w:val="pt-BR"/>
-        </w:rPr>
-        <w:t>VANTs</w:t>
+        <w:t>Phantom</w:t>
       </w:r>
       <w:proofErr w:type="spellEnd"/>
       <w:r>
-        <w:rPr>
-          <w:lang w:val="pt-BR"/>
-        </w:rPr>
-        <w:t xml:space="preserve"> dotados de ferramentas para processamento digital de imagem seria a identificação de embarcações não autorizadas em área de impacto de foguetes, problema esse relevante ao Centro de Lançamento Barreira do Inferno (CLBI) localizada em Natal no Rio Grande do Norte. </w:t>
-      </w:r>
-    </w:p>
-    <w:p>
-      <w:pPr>
-        <w:ind w:firstLine="432"/>
-        <w:rPr>
-          <w:lang w:val="pt-BR"/>
-        </w:rPr>
-      </w:pPr>
-      <w:r>
-        <w:rPr>
-          <w:lang w:val="pt-BR"/>
-        </w:rPr>
-        <w:t xml:space="preserve">Em parceria com a Universidade Federal </w:t>
-      </w:r>
-      <w:r>
-        <w:rPr>
-          <w:lang w:val="pt-BR"/>
-        </w:rPr>
-        <w:t xml:space="preserve">do Rio Grande do Norte (UFRN), através do projeto de pesquisa SPACEVANT coordenado pelo professor Dr. Pablo Javier Alsina, o CBLI vem desenvolvendo uma solução, incluindo software e hardware, para a realização da verificação de aérea de impacto de foguetes de forma autônoma utilizando </w:t>
-      </w:r>
-      <w:proofErr w:type="spellStart"/>
-      <w:r>
-        <w:rPr>
-          <w:lang w:val="pt-BR"/>
-        </w:rPr>
-        <w:t>VANTs</w:t>
-      </w:r>
-      <w:proofErr w:type="spellEnd"/>
-      <w:r>
-        <w:rPr>
-          <w:lang w:val="pt-BR"/>
-        </w:rPr>
-        <w:t>. Como parte do desenvolvimento dessa solução, esse trabalho tem por objetivo validar as especificações técnicas do transmissor XBEE PRO S3 900HP adquirido para a implementação da re</w:t>
-      </w:r>
-      <w:r>
-        <w:rPr>
-          <w:lang w:val="pt-BR"/>
-        </w:rPr>
-        <w:t>de de comunicação e a</w:t>
-      </w:r>
-      <w:r>
-        <w:rPr>
-          <w:lang w:val="pt-BR"/>
-        </w:rPr>
-        <w:t xml:space="preserve"> </w:t>
-      </w:r>
-      <w:r>
-        <w:rPr>
-          <w:lang w:val="pt-BR"/>
-        </w:rPr>
-        <w:t xml:space="preserve">viabilidade da utilização desse tipo de equipamento no contexto de uma rede </w:t>
-      </w:r>
-      <w:proofErr w:type="spellStart"/>
-      <w:r>
-        <w:rPr>
-          <w:lang w:val="pt-BR"/>
-        </w:rPr>
-        <w:t>multi</w:t>
-      </w:r>
-      <w:proofErr w:type="spellEnd"/>
-      <w:r>
-        <w:rPr>
-          <w:lang w:val="pt-BR"/>
-        </w:rPr>
-        <w:t xml:space="preserve"> VANT</w:t>
-      </w:r>
-      <w:r>
-        <w:rPr>
-          <w:lang w:val="pt-BR"/>
-        </w:rPr>
-        <w:t>.</w:t>
-      </w:r>
-    </w:p>
-    <w:p>
-      <w:pPr>
-        <w:ind w:firstLine="432"/>
-        <w:rPr>
-          <w:lang w:val="pt-BR"/>
-        </w:rPr>
-      </w:pPr>
-      <w:r>
-        <w:rPr>
-          <w:lang w:val="pt-BR"/>
-        </w:rPr>
+        <w:t xml:space="preserve"> 3 Standard</w:t>
+      </w:r>
+      <w:bookmarkEnd w:id="13"/>
+      <w:r>
         <w:br w:type="page"/>
       </w:r>
     </w:p>
     <w:p>
       <w:pPr>
-        <w:pStyle w:val="Heading1"/>
-      </w:pPr>
-      <w:bookmarkStart w:id="10" w:name="_Toc463535340"/>
-      <w:r>
-        <w:lastRenderedPageBreak/>
-        <w:t>Revisão Bibliográfica</w:t>
-      </w:r>
-      <w:bookmarkEnd w:id="10"/>
-    </w:p>
-    <w:p>
-      <w:pPr>
         <w:pStyle w:val="Heading2"/>
       </w:pPr>
-      <w:bookmarkStart w:id="11" w:name="_Toc463535341"/>
-      <w:r>
-        <w:t>Introdução</w:t>
-      </w:r>
-      <w:bookmarkEnd w:id="11"/>
-    </w:p>
-    <w:p>
-      <w:pPr>
-        <w:rPr>
-          <w:lang w:val="pt-BR"/>
-        </w:rPr>
-      </w:pPr>
-      <w:r>
-        <w:rPr>
-          <w:lang w:val="pt-BR"/>
-        </w:rPr>
-        <w:t xml:space="preserve">A Revisão Bibliográfica é um método sistemático, explícito e reproduzível para identificar, avaliar e sintetizar o conhecimento sobre um determinado assunto gerado por pesquisadores, estudantes e/ou profissionais. Os artigos científicos, livros, publicações de congressos, dissertações, teses, catálogos, manuais e normas são base estrutural da Revisão Bibliográfica. A Revisão Bibliográfica deve promover racionalidade, justificativa, amparar a metodologia e subsidiar discussões do trabalho acadêmico. Enfatiza-se um ponto importante: além de promover o conhecimento do estudante sobre um assunto, a Revisão bibliográfica pode (ou deve) ajudar nas decisões envolvidas na </w:t>
-      </w:r>
-      <w:r>
-        <w:rPr>
-          <w:lang w:val="pt-BR"/>
-        </w:rPr>
-        <w:t>m</w:t>
-      </w:r>
-      <w:r>
-        <w:rPr>
-          <w:lang w:val="pt-BR"/>
-        </w:rPr>
-        <w:t>etodologia e também permitir discussões dos resultados no trabalho corrente. Ela deve abranger os seguintes tópicos:</w:t>
-      </w:r>
-    </w:p>
-    <w:p>
-      <w:pPr>
-        <w:rPr>
-          <w:lang w:val="pt-BR"/>
-        </w:rPr>
-      </w:pPr>
-      <w:r>
-        <w:rPr>
-          <w:lang w:val="pt-BR"/>
-        </w:rPr>
-        <w:t xml:space="preserve">a) </w:t>
-      </w:r>
-      <w:r>
-        <w:rPr>
-          <w:lang w:val="pt-BR"/>
-        </w:rPr>
-        <w:t>uma visão geral do assunto, considerando os objetivos da pesquisa;</w:t>
-      </w:r>
-    </w:p>
-    <w:p>
-      <w:pPr>
-        <w:rPr>
-          <w:lang w:val="pt-BR"/>
-        </w:rPr>
-      </w:pPr>
-      <w:r>
-        <w:rPr>
-          <w:lang w:val="pt-BR"/>
-        </w:rPr>
-        <w:t xml:space="preserve">b) </w:t>
-      </w:r>
-      <w:r>
-        <w:rPr>
-          <w:lang w:val="pt-BR"/>
-        </w:rPr>
-        <w:t>divisão da abordagem em seções, de forma possibilitar uma compreensão pormenorizada dos elementos do assunto;</w:t>
-      </w:r>
-    </w:p>
-    <w:p>
-      <w:pPr>
-        <w:rPr>
-          <w:lang w:val="pt-BR"/>
-        </w:rPr>
-      </w:pPr>
-      <w:r>
-        <w:rPr>
-          <w:lang w:val="pt-BR"/>
-        </w:rPr>
-        <w:t xml:space="preserve">c) </w:t>
-      </w:r>
-      <w:r>
-        <w:rPr>
-          <w:lang w:val="pt-BR"/>
-        </w:rPr>
-        <w:t>explanação das similaridades e diferenças entre os resultados de pesquisas;</w:t>
-      </w:r>
-    </w:p>
-    <w:p>
-      <w:pPr>
-        <w:rPr>
-          <w:lang w:val="pt-BR"/>
-        </w:rPr>
-      </w:pPr>
-      <w:r>
-        <w:rPr>
-          <w:lang w:val="pt-BR"/>
-        </w:rPr>
-        <w:t xml:space="preserve">d) </w:t>
-      </w:r>
-      <w:r>
-        <w:rPr>
-          <w:lang w:val="pt-BR"/>
-        </w:rPr>
-        <w:t>considerações sobre os resultados de pesquisas apresentam argumentos convincentes e que permitam uma maior contribuição à atual pesquisa.</w:t>
-      </w:r>
-    </w:p>
-    <w:p>
-      <w:pPr>
-        <w:rPr>
-          <w:lang w:val="pt-BR"/>
-        </w:rPr>
-      </w:pPr>
-      <w:r>
-        <w:rPr>
-          <w:lang w:val="pt-BR"/>
-        </w:rPr>
-        <w:t>P</w:t>
-      </w:r>
-      <w:r>
-        <w:rPr>
-          <w:lang w:val="pt-BR"/>
-        </w:rPr>
-        <w:t xml:space="preserve">resume-se que, após realizar as leituras preliminares sobre o assunto e auxiliado pelo orientador, o estudante esteja apto a propor um “sumário preliminar” </w:t>
-      </w:r>
-      <w:proofErr w:type="gramStart"/>
-      <w:r>
-        <w:rPr>
-          <w:lang w:val="pt-BR"/>
-        </w:rPr>
-        <w:t>dos</w:t>
-      </w:r>
-      <w:proofErr w:type="gramEnd"/>
-      <w:r>
-        <w:rPr>
-          <w:lang w:val="pt-BR"/>
-        </w:rPr>
-        <w:t xml:space="preserve"> elementos relevantes para uma Revisão Bibliográfica. A elaboração do sumário preliminar é a “coluna vertebral” do trabalho acadêmico.</w:t>
-      </w:r>
-    </w:p>
-    <w:p>
-      <w:pPr>
-        <w:rPr>
-          <w:lang w:val="pt-BR"/>
-        </w:rPr>
-      </w:pPr>
-      <w:r>
-        <w:rPr>
-          <w:lang w:val="pt-BR"/>
-        </w:rPr>
-        <w:t>Amparado por um sumário, o estudante realizará leituras e análises</w:t>
-      </w:r>
-      <w:r>
-        <w:rPr>
-          <w:lang w:val="pt-BR"/>
-        </w:rPr>
-        <w:t xml:space="preserve"> em referências bibliográficas </w:t>
-      </w:r>
-      <w:r>
-        <w:rPr>
-          <w:lang w:val="pt-BR"/>
-        </w:rPr>
-        <w:t xml:space="preserve">e </w:t>
-      </w:r>
-      <w:r>
-        <w:rPr>
-          <w:lang w:val="pt-BR"/>
-        </w:rPr>
-        <w:t>definirá</w:t>
-      </w:r>
-      <w:r>
-        <w:rPr>
-          <w:lang w:val="pt-BR"/>
-        </w:rPr>
-        <w:t xml:space="preserve"> textos em seções pertinentes da Revisão Bibliográfica. As considerações realizadas na Revisão Bibliográfica permitem nortear e metodologia e suportar as discussões de resultados. Uma dedução do exposto é que a apresentação de conceitos básicos não é relevante, principalmente quando estabelecido em livros didáticos. Por outro lado, a exposição de divergências em </w:t>
-      </w:r>
-      <w:r>
-        <w:rPr>
-          <w:lang w:val="pt-BR"/>
-        </w:rPr>
-        <w:lastRenderedPageBreak/>
-        <w:t>relação a um conceito é pertinente, em especial, em casos que uma discussão pode ser ressaltada.</w:t>
-      </w:r>
-    </w:p>
-    <w:p>
-      <w:pPr>
-        <w:rPr>
-          <w:lang w:val="pt-BR"/>
-        </w:rPr>
-      </w:pPr>
-      <w:r>
-        <w:rPr>
-          <w:lang w:val="pt-BR"/>
-        </w:rPr>
-        <w:t>Portanto, uma Revisão Bibliográfica deve ser: a) descritiva, ou seja, relatar o exposto em uma pesquisa com objetividade, imparcialidade e de forma sintética; b) comparativa, isto é, mostrar semelhanças e disparidades entre resultados de pesquisas; c) analítica, utilizando as comparações entre pesquisas, propor e/ou evidenciar as hipóteses ou motivos; d) dedutiva e conclusiva, isto é, promover o discernimento (ou uma interpretação) sobre um determinado assunto.</w:t>
-      </w:r>
-    </w:p>
-    <w:p>
-      <w:pPr>
-        <w:rPr>
-          <w:lang w:val="pt-BR"/>
-        </w:rPr>
-      </w:pPr>
-      <w:r>
-        <w:rPr>
-          <w:lang w:val="pt-BR"/>
-        </w:rPr>
-        <w:t>A Revisão Bibliográfica é atividade pessoal e intransferível. Ressalta-se este ponto para evitar uma tarefa sedutora aos “indiferentes ao aprendizado”: a cópia de partes de outras Revisões Bibliográficas. Lembro que a ação pode ser tratada como plágio e causar uma situação embaraçosa ao estudante e ao orientador. Existem inúmeros programas para detectar plágio simplesmente utilizando algumas palavras do texto (</w:t>
-      </w:r>
-      <w:proofErr w:type="spellStart"/>
-      <w:r>
-        <w:rPr>
-          <w:lang w:val="pt-BR"/>
-        </w:rPr>
-        <w:t>Chimpsky</w:t>
-      </w:r>
-      <w:proofErr w:type="spellEnd"/>
-      <w:r>
-        <w:rPr>
-          <w:lang w:val="pt-BR"/>
-        </w:rPr>
-        <w:t xml:space="preserve">, </w:t>
-      </w:r>
-      <w:proofErr w:type="spellStart"/>
-      <w:r>
-        <w:rPr>
-          <w:lang w:val="pt-BR"/>
-        </w:rPr>
-        <w:t>CopyTracker</w:t>
-      </w:r>
-      <w:proofErr w:type="spellEnd"/>
-      <w:r>
-        <w:rPr>
-          <w:lang w:val="pt-BR"/>
-        </w:rPr>
-        <w:t xml:space="preserve">, </w:t>
-      </w:r>
-      <w:proofErr w:type="spellStart"/>
-      <w:r>
-        <w:rPr>
-          <w:lang w:val="pt-BR"/>
-        </w:rPr>
-        <w:t>Plagium</w:t>
-      </w:r>
-      <w:proofErr w:type="spellEnd"/>
-      <w:r>
-        <w:rPr>
-          <w:lang w:val="pt-BR"/>
-        </w:rPr>
-        <w:t xml:space="preserve">, </w:t>
-      </w:r>
-      <w:proofErr w:type="spellStart"/>
-      <w:r>
-        <w:rPr>
-          <w:lang w:val="pt-BR"/>
-        </w:rPr>
-        <w:t>SeeSources</w:t>
-      </w:r>
-      <w:proofErr w:type="spellEnd"/>
-      <w:r>
-        <w:rPr>
-          <w:lang w:val="pt-BR"/>
-        </w:rPr>
-        <w:t xml:space="preserve"> </w:t>
-      </w:r>
-      <w:proofErr w:type="spellStart"/>
-      <w:r>
-        <w:rPr>
-          <w:lang w:val="pt-BR"/>
-        </w:rPr>
-        <w:t>etc</w:t>
-      </w:r>
-      <w:proofErr w:type="spellEnd"/>
-      <w:r>
-        <w:rPr>
-          <w:lang w:val="pt-BR"/>
-        </w:rPr>
-        <w:t xml:space="preserve">). Em outras palavras, realize a pesquisa dentro de seus limites de conhecimento, e claro, tentando utilizar os procedimentos mencionados. Com o objetivo de evitar uma interpretação de plágio e cumprir com um requisito da Revisão bibliográfica – método reproduzível – a fonte de cada informação existente no texto deve ser mencionada, conforme a norma ABNT NBR 6023, no item Referências Bibliográficas. </w:t>
-      </w:r>
-    </w:p>
-    <w:p>
-      <w:pPr>
-        <w:rPr>
-          <w:lang w:val="pt-BR"/>
-        </w:rPr>
-      </w:pPr>
-      <w:r>
-        <w:rPr>
-          <w:lang w:val="pt-BR"/>
-        </w:rPr>
-        <w:t xml:space="preserve">Finalmente, descreve-se algumas características que devem ser consideradas durante a escrita de todo trabalho acadêmico. A primeira é a </w:t>
-      </w:r>
-      <w:proofErr w:type="spellStart"/>
-      <w:r>
-        <w:rPr>
-          <w:lang w:val="pt-BR"/>
-        </w:rPr>
-        <w:t>impersonalidade</w:t>
-      </w:r>
-      <w:proofErr w:type="spellEnd"/>
-      <w:r>
-        <w:rPr>
-          <w:lang w:val="pt-BR"/>
-        </w:rPr>
-        <w:t xml:space="preserve">, ou seja, afirmações em primeira e </w:t>
-      </w:r>
-      <w:proofErr w:type="gramStart"/>
-      <w:r>
-        <w:rPr>
-          <w:lang w:val="pt-BR"/>
-        </w:rPr>
-        <w:t>terceira pessoas</w:t>
-      </w:r>
-      <w:proofErr w:type="gramEnd"/>
-      <w:r>
-        <w:rPr>
-          <w:lang w:val="pt-BR"/>
-        </w:rPr>
-        <w:t xml:space="preserve"> devem ser evitadas de modo não caracterizar opinião pessoal. A segunda é a objetividade, em outras palavras, ser direto ao ponto que se deseja sem ponderações dispensáveis. A terceira característica é restringir a ambiguidade, pois pode tornar a interpretação confusa pode causar demérito do trabalho acadêmico. A quarta característica é evitar uma linguagem coloquial tanto quanto a literária; a leitura e a análise de trabalhos acadêmicos qualificados promoverão este discernimento ao estudante. A quinta característica é a adoção de unidades do sistema internacional (SI), de forma padronizar análises e resultados. </w:t>
-      </w:r>
-      <w:r>
-        <w:rPr>
-          <w:lang w:val="pt-BR"/>
-        </w:rPr>
-        <w:t xml:space="preserve">Finalmente, o estudante deve ler e revisar </w:t>
-      </w:r>
-      <w:r>
-        <w:rPr>
-          <w:lang w:val="pt-BR"/>
-        </w:rPr>
-        <w:t>o do que escreveu, pois sempre é possível melhorar o trabalho acadêmico.</w:t>
-      </w:r>
-    </w:p>
-    <w:p>
-      <w:pPr>
-        <w:pStyle w:val="Heading2"/>
-      </w:pPr>
-      <w:bookmarkStart w:id="12" w:name="_Toc463535342"/>
-      <w:r>
-        <w:lastRenderedPageBreak/>
-        <w:t>Exemplos de citações</w:t>
-      </w:r>
-      <w:bookmarkEnd w:id="12"/>
-    </w:p>
-    <w:p>
-      <w:pPr>
-        <w:rPr>
-          <w:lang w:val="pt-BR"/>
-        </w:rPr>
-      </w:pPr>
-      <w:r>
-        <w:rPr>
-          <w:lang w:val="pt-BR"/>
-        </w:rPr>
-        <w:t xml:space="preserve">As citações devem ser apresentadas conforme </w:t>
-      </w:r>
-      <w:r>
-        <w:rPr>
-          <w:lang w:val="pt-BR"/>
-        </w:rPr>
-        <w:t>a NBR 10520</w:t>
-      </w:r>
-      <w:r>
-        <w:rPr>
-          <w:lang w:val="pt-BR"/>
-        </w:rPr>
-        <w:t xml:space="preserve">. </w:t>
-      </w:r>
-      <w:r>
-        <w:rPr>
-          <w:lang w:val="pt-BR"/>
-        </w:rPr>
-        <w:t xml:space="preserve">Alguns exemplos </w:t>
-      </w:r>
-      <w:r>
-        <w:rPr>
-          <w:lang w:val="pt-BR"/>
-        </w:rPr>
-        <w:t xml:space="preserve">foram </w:t>
-      </w:r>
-      <w:r>
-        <w:rPr>
-          <w:lang w:val="pt-BR"/>
-        </w:rPr>
-        <w:t>extraídos da referida norma são apresentados a seguir:</w:t>
-      </w:r>
-    </w:p>
-    <w:p>
-      <w:pPr>
-        <w:rPr>
-          <w:lang w:val="pt-BR"/>
-        </w:rPr>
-      </w:pPr>
-      <w:r>
-        <w:rPr>
-          <w:lang w:val="pt-BR"/>
-        </w:rPr>
-        <w:t>A produção de lítio começa em 1928 (MUMFORD, 1949).</w:t>
-      </w:r>
-    </w:p>
-    <w:p>
-      <w:pPr>
-        <w:rPr>
-          <w:lang w:val="pt-BR"/>
-        </w:rPr>
-      </w:pPr>
-      <w:r>
-        <w:rPr>
-          <w:lang w:val="pt-BR"/>
-        </w:rPr>
-        <w:t xml:space="preserve">Oliveira e </w:t>
-      </w:r>
-      <w:proofErr w:type="spellStart"/>
-      <w:r>
-        <w:rPr>
-          <w:lang w:val="pt-BR"/>
-        </w:rPr>
-        <w:t>Leonardos</w:t>
-      </w:r>
-      <w:proofErr w:type="spellEnd"/>
-      <w:r>
-        <w:rPr>
-          <w:lang w:val="pt-BR"/>
-        </w:rPr>
-        <w:t xml:space="preserve"> (1943) </w:t>
-      </w:r>
-      <w:r>
-        <w:rPr>
-          <w:lang w:val="pt-BR"/>
-        </w:rPr>
-        <w:t>afirmam</w:t>
-      </w:r>
-      <w:r>
-        <w:rPr>
-          <w:lang w:val="pt-BR"/>
-        </w:rPr>
-        <w:t xml:space="preserve"> que</w:t>
-      </w:r>
-      <w:r>
-        <w:rPr>
-          <w:lang w:val="pt-BR"/>
-        </w:rPr>
-        <w:t xml:space="preserve"> ...</w:t>
-      </w:r>
-    </w:p>
-    <w:p>
-      <w:pPr>
-        <w:rPr>
-          <w:lang w:val="pt-BR"/>
-        </w:rPr>
-      </w:pPr>
-      <w:r>
-        <w:rPr>
-          <w:lang w:val="pt-BR"/>
-        </w:rPr>
-        <w:t>Quando existirem mais de três autores, indica-se apenas o primeiro</w:t>
-      </w:r>
-      <w:r>
-        <w:rPr>
-          <w:lang w:val="pt-BR"/>
-        </w:rPr>
-        <w:t xml:space="preserve"> autor</w:t>
-      </w:r>
-      <w:r>
-        <w:rPr>
-          <w:lang w:val="pt-BR"/>
-        </w:rPr>
-        <w:t xml:space="preserve">, acrescentando-se a expressão </w:t>
-      </w:r>
-      <w:r>
-        <w:rPr>
-          <w:b/>
-          <w:lang w:val="pt-BR"/>
-        </w:rPr>
-        <w:t>et al.</w:t>
-      </w:r>
-    </w:p>
-    <w:p>
-      <w:pPr>
-        <w:rPr>
-          <w:lang w:val="pt-BR"/>
-        </w:rPr>
-      </w:pPr>
-      <w:r>
-        <w:rPr>
-          <w:lang w:val="pt-BR"/>
-        </w:rPr>
-        <w:t xml:space="preserve">Silva et al. (2005) determinou a </w:t>
-      </w:r>
-      <w:r>
-        <w:rPr>
-          <w:lang w:val="pt-BR"/>
-        </w:rPr>
-        <w:t>equação de ajuste</w:t>
-      </w:r>
-      <w:r>
-        <w:rPr>
-          <w:lang w:val="pt-BR"/>
-        </w:rPr>
-        <w:t>...</w:t>
-      </w:r>
-    </w:p>
-    <w:p>
-      <w:pPr>
-        <w:rPr>
-          <w:lang w:val="pt-BR"/>
-        </w:rPr>
-      </w:pPr>
-      <w:r>
-        <w:rPr>
-          <w:lang w:val="pt-BR"/>
-        </w:rPr>
-        <w:t>... a equação de ajuste foi determinada (Silva et al., 2005)</w:t>
-      </w:r>
-    </w:p>
-    <w:p>
-      <w:pPr>
-        <w:rPr>
-          <w:lang w:val="pt-BR"/>
-        </w:rPr>
-      </w:pPr>
-      <w:r>
-        <w:rPr>
-          <w:lang w:val="pt-BR"/>
-        </w:rPr>
-        <w:t xml:space="preserve">Detalhes adicionais sobre a citação de obras, </w:t>
-      </w:r>
-      <w:proofErr w:type="gramStart"/>
-      <w:r>
-        <w:rPr>
-          <w:lang w:val="pt-BR"/>
-        </w:rPr>
-        <w:t>o</w:t>
-      </w:r>
-      <w:r>
-        <w:rPr>
-          <w:lang w:val="pt-BR"/>
-        </w:rPr>
-        <w:t>(</w:t>
-      </w:r>
-      <w:proofErr w:type="gramEnd"/>
-      <w:r>
-        <w:rPr>
-          <w:lang w:val="pt-BR"/>
-        </w:rPr>
-        <w:t>a)</w:t>
-      </w:r>
-      <w:r>
-        <w:rPr>
-          <w:lang w:val="pt-BR"/>
-        </w:rPr>
-        <w:t xml:space="preserve"> candidato(a) deve consultar a norma mencionada</w:t>
-      </w:r>
-      <w:r>
-        <w:rPr>
-          <w:lang w:val="pt-BR"/>
-        </w:rPr>
-        <w:t xml:space="preserve"> </w:t>
-      </w:r>
-      <w:r>
-        <w:rPr>
-          <w:lang w:val="pt-BR"/>
-        </w:rPr>
-        <w:t>NBR 10520</w:t>
-      </w:r>
-      <w:r>
-        <w:rPr>
-          <w:lang w:val="pt-BR"/>
-        </w:rPr>
-        <w:t>.</w:t>
-      </w:r>
-    </w:p>
-    <w:p>
-      <w:pPr>
-        <w:spacing w:line="276" w:lineRule="auto"/>
-        <w:ind w:firstLine="0"/>
-        <w:jc w:val="left"/>
-        <w:rPr>
-          <w:lang w:val="pt-BR"/>
-        </w:rPr>
-      </w:pPr>
-      <w:r>
-        <w:rPr>
-          <w:lang w:val="pt-BR"/>
-        </w:rPr>
-        <w:br w:type="page"/>
-      </w:r>
-    </w:p>
-    <w:p>
-      <w:pPr>
-        <w:pStyle w:val="Heading2"/>
-      </w:pPr>
-      <w:bookmarkStart w:id="13" w:name="_Toc463535343"/>
+      <w:bookmarkStart w:id="14" w:name="_Toc463964271"/>
       <w:r>
         <w:lastRenderedPageBreak/>
         <w:t>Exemplo de figura, de tabela e de equação</w:t>
       </w:r>
-      <w:bookmarkEnd w:id="13"/>
+      <w:bookmarkEnd w:id="14"/>
     </w:p>
     <w:p>
       <w:pPr>
@@ -4255,8 +4048,8 @@
           <w:lang w:val="pt-BR"/>
         </w:rPr>
       </w:pPr>
-      <w:bookmarkStart w:id="14" w:name="_Ref365128594"/>
-      <w:bookmarkStart w:id="15" w:name="_Toc365129144"/>
+      <w:bookmarkStart w:id="15" w:name="_Ref365128594"/>
+      <w:bookmarkStart w:id="16" w:name="_Toc365129144"/>
       <w:r>
         <w:rPr>
           <w:lang w:val="pt-BR"/>
@@ -4285,7 +4078,7 @@
       <w:r>
         <w:fldChar w:fldCharType="end"/>
       </w:r>
-      <w:bookmarkEnd w:id="14"/>
+      <w:bookmarkEnd w:id="15"/>
       <w:r>
         <w:rPr>
           <w:lang w:val="pt-BR"/>
@@ -4298,8 +4091,10 @@
         </w:rPr>
         <w:t>Trajetória paralela à curva por interpolação</w:t>
       </w:r>
-      <w:bookmarkEnd w:id="15"/>
-    </w:p>
+      <w:bookmarkEnd w:id="16"/>
+    </w:p>
+    <w:bookmarkStart w:id="17" w:name="_Ref308343327"/>
+    <w:bookmarkStart w:id="18" w:name="_Ref348782144"/>
     <w:p>
       <w:pPr>
         <w:pStyle w:val="Caption"/>
@@ -4307,8 +4102,6 @@
           <w:lang w:val="pt-BR"/>
         </w:rPr>
       </w:pPr>
-      <w:bookmarkStart w:id="16" w:name="_Ref308343327"/>
-      <w:bookmarkStart w:id="17" w:name="_Ref348782144"/>
       <w:r>
         <w:rPr>
           <w:noProof/>
@@ -4454,7 +4247,7 @@
                                     <pic:cNvPicPr/>
                                   </pic:nvPicPr>
                                   <pic:blipFill>
-                                    <a:blip r:embed="rId16"/>
+                                    <a:blip r:embed="rId17"/>
                                     <a:stretch>
                                       <a:fillRect/>
                                     </a:stretch>
@@ -4484,8 +4277,8 @@
           </mc:Fallback>
         </mc:AlternateContent>
       </w:r>
-      <w:bookmarkEnd w:id="16"/>
       <w:bookmarkEnd w:id="17"/>
+      <w:bookmarkEnd w:id="18"/>
       <w:r>
         <w:rPr>
           <w:lang w:val="pt-BR"/>
@@ -4616,7 +4409,7 @@
           <w:lang w:val="pt-BR"/>
         </w:rPr>
       </w:pPr>
-      <w:bookmarkStart w:id="18" w:name="_Toc365137099"/>
+      <w:bookmarkStart w:id="19" w:name="_Toc365137099"/>
       <w:r>
         <w:rPr>
           <w:lang w:val="pt-BR"/>
@@ -4694,7 +4487,7 @@
         </w:rPr>
         <w:t>5 segundos</w:t>
       </w:r>
-      <w:bookmarkEnd w:id="18"/>
+      <w:bookmarkEnd w:id="19"/>
     </w:p>
     <w:tbl>
       <w:tblPr>
@@ -5334,7 +5127,7 @@
                 <w:lang w:val="pt-BR"/>
               </w:rPr>
             </w:pPr>
-            <w:bookmarkStart w:id="19" w:name="_Ref365105993"/>
+            <w:bookmarkStart w:id="20" w:name="_Ref365105993"/>
             <w:r>
               <w:rPr>
                 <w:lang w:val="pt-BR"/>
@@ -5372,7 +5165,7 @@
               </w:rPr>
               <w:fldChar w:fldCharType="end"/>
             </w:r>
-            <w:bookmarkEnd w:id="19"/>
+            <w:bookmarkEnd w:id="20"/>
             <w:r>
               <w:rPr>
                 <w:lang w:val="pt-BR"/>
@@ -5467,12 +5260,12 @@
       <w:pPr>
         <w:pStyle w:val="Heading1"/>
       </w:pPr>
-      <w:bookmarkStart w:id="20" w:name="_Toc463535344"/>
+      <w:bookmarkStart w:id="21" w:name="_Toc463964272"/>
       <w:r>
         <w:lastRenderedPageBreak/>
-        <w:t>Metodologia</w:t>
-      </w:r>
-      <w:bookmarkEnd w:id="20"/>
+        <w:t>Procedimento Experimental</w:t>
+      </w:r>
+      <w:bookmarkEnd w:id="21"/>
     </w:p>
     <w:p>
       <w:pPr>
@@ -5506,12 +5299,12 @@
       <w:pPr>
         <w:pStyle w:val="Heading1"/>
       </w:pPr>
-      <w:bookmarkStart w:id="21" w:name="_Toc463535345"/>
+      <w:bookmarkStart w:id="22" w:name="_Toc463964273"/>
       <w:r>
         <w:lastRenderedPageBreak/>
         <w:t>Resultados e Discussões</w:t>
       </w:r>
-      <w:bookmarkEnd w:id="21"/>
+      <w:bookmarkEnd w:id="22"/>
     </w:p>
     <w:p/>
     <w:p>
@@ -5535,12 +5328,12 @@
       <w:pPr>
         <w:pStyle w:val="Heading1"/>
       </w:pPr>
-      <w:bookmarkStart w:id="22" w:name="_Toc463535346"/>
+      <w:bookmarkStart w:id="23" w:name="_Toc463964274"/>
       <w:r>
         <w:lastRenderedPageBreak/>
         <w:t>Conclusões</w:t>
       </w:r>
-      <w:bookmarkEnd w:id="22"/>
+      <w:bookmarkEnd w:id="23"/>
     </w:p>
     <w:p/>
     <w:p>
@@ -5564,12 +5357,12 @@
       <w:pPr>
         <w:pStyle w:val="Heading1"/>
       </w:pPr>
-      <w:bookmarkStart w:id="23" w:name="_Toc463535347"/>
+      <w:bookmarkStart w:id="24" w:name="_Toc463964275"/>
       <w:r>
         <w:lastRenderedPageBreak/>
         <w:t>Referências</w:t>
       </w:r>
-      <w:bookmarkEnd w:id="23"/>
+      <w:bookmarkEnd w:id="24"/>
     </w:p>
     <w:p>
       <w:pPr>
@@ -5785,141 +5578,17 @@
         <w:rPr>
           <w:lang w:val="pt-BR"/>
         </w:rPr>
-        <w:t>São Paulo, 19 set. 1998. Disponível em: &lt;http://www.providafamilia.org/pena_morte_nascituro.htm&gt;. Acesso em: 19 set. 1998.</w:t>
-      </w:r>
-    </w:p>
-    <w:p>
-      <w:pPr>
-        <w:rPr>
-          <w:lang w:val="pt-BR"/>
-        </w:rPr>
-      </w:pPr>
-    </w:p>
-    <w:p>
-      <w:pPr>
-        <w:rPr>
-          <w:lang w:val="pt-BR"/>
-        </w:rPr>
-      </w:pPr>
-      <w:r>
-        <w:rPr>
-          <w:lang w:val="pt-BR"/>
-        </w:rPr>
-        <w:t>Detalhes a</w:t>
-      </w:r>
-      <w:r>
-        <w:rPr>
-          <w:lang w:val="pt-BR"/>
-        </w:rPr>
-        <w:t xml:space="preserve">dicionais sobre a como referenciar livros, teses, dissertações, </w:t>
-      </w:r>
-      <w:r>
-        <w:rPr>
-          <w:lang w:val="pt-BR"/>
-        </w:rPr>
-        <w:t>informação em meio eletrônico</w:t>
-      </w:r>
-      <w:r>
-        <w:rPr>
-          <w:lang w:val="pt-BR"/>
-        </w:rPr>
-        <w:t>, normas</w:t>
-      </w:r>
-      <w:r>
-        <w:rPr>
-          <w:lang w:val="pt-BR"/>
-        </w:rPr>
-        <w:t xml:space="preserve"> </w:t>
-      </w:r>
-      <w:proofErr w:type="spellStart"/>
-      <w:r>
-        <w:rPr>
-          <w:lang w:val="pt-BR"/>
-        </w:rPr>
-        <w:t>etc</w:t>
-      </w:r>
-      <w:proofErr w:type="spellEnd"/>
-      <w:r>
-        <w:rPr>
-          <w:lang w:val="pt-BR"/>
-        </w:rPr>
-        <w:t xml:space="preserve">, </w:t>
-      </w:r>
-      <w:proofErr w:type="gramStart"/>
-      <w:r>
-        <w:rPr>
-          <w:lang w:val="pt-BR"/>
-        </w:rPr>
-        <w:t>o</w:t>
-      </w:r>
-      <w:r>
-        <w:rPr>
-          <w:lang w:val="pt-BR"/>
-        </w:rPr>
-        <w:t>(</w:t>
-      </w:r>
-      <w:proofErr w:type="gramEnd"/>
-      <w:r>
-        <w:rPr>
-          <w:lang w:val="pt-BR"/>
-        </w:rPr>
-        <w:t>a)</w:t>
-      </w:r>
-      <w:r>
-        <w:rPr>
-          <w:lang w:val="pt-BR"/>
-        </w:rPr>
-        <w:t xml:space="preserve"> candidato(a) deve consultar a norma NBR 6023.</w:t>
-      </w:r>
-    </w:p>
-    <w:p>
-      <w:pPr>
-        <w:spacing w:line="276" w:lineRule="auto"/>
-        <w:ind w:firstLine="0"/>
-        <w:jc w:val="left"/>
-        <w:rPr>
-          <w:rFonts w:eastAsiaTheme="majorEastAsia" w:cstheme="majorBidi"/>
-          <w:b/>
-          <w:bCs/>
-          <w:sz w:val="28"/>
-          <w:szCs w:val="28"/>
-          <w:lang w:val="pt-BR"/>
-        </w:rPr>
-      </w:pPr>
-      <w:r>
-        <w:rPr>
-          <w:lang w:val="pt-BR"/>
-        </w:rPr>
-        <w:br w:type="page"/>
-      </w:r>
-    </w:p>
-    <w:p>
-      <w:pPr>
-        <w:pStyle w:val="Heading1"/>
-      </w:pPr>
-      <w:bookmarkStart w:id="24" w:name="_Toc463535348"/>
-      <w:r>
-        <w:lastRenderedPageBreak/>
-        <w:t>Anexos</w:t>
-      </w:r>
-      <w:bookmarkEnd w:id="24"/>
-    </w:p>
-    <w:p>
-      <w:pPr>
-        <w:pStyle w:val="Capa5"/>
-      </w:pPr>
-      <w:r>
-        <w:t xml:space="preserve">ANEXO A – Representação </w:t>
-      </w:r>
-      <w:r>
-        <w:t xml:space="preserve">gráfica </w:t>
-      </w:r>
-      <w:r>
-        <w:t>do sistema de aquisição de dados</w:t>
+        <w:t>São Paulo, 19 set. 1998. Disponível em: &lt;http://www.providafamilia.org/pena_morte_nascitur</w:t>
+      </w:r>
+      <w:r>
+        <w:rPr>
+          <w:lang w:val="pt-BR"/>
+        </w:rPr>
+        <w:t>o.htm&gt;. Acesso em: 19 set. 1998.</w:t>
       </w:r>
     </w:p>
     <w:sectPr>
-      <w:headerReference w:type="default" r:id="rId17"/>
+      <w:headerReference w:type="default" r:id="rId18"/>
       <w:pgSz w:w="11907" w:h="16840" w:code="9"/>
       <w:pgMar w:top="1701" w:right="1134" w:bottom="1134" w:left="1701" w:header="1134" w:footer="1134" w:gutter="0"/>
       <w:pgNumType w:start="1"/>
@@ -6041,6 +5710,7 @@
         <w:docPartUnique/>
       </w:docPartObj>
     </w:sdtPr>
+    <w:sdtEndPr/>
     <w:sdtContent>
       <w:p>
         <w:pPr>
@@ -6060,7 +5730,7 @@
           <w:rPr>
             <w:noProof/>
           </w:rPr>
-          <w:t>i</w:t>
+          <w:t>x</w:t>
         </w:r>
         <w:r>
           <w:rPr>
@@ -6094,6 +5764,7 @@
         <w:docPartUnique/>
       </w:docPartObj>
     </w:sdtPr>
+    <w:sdtEndPr/>
     <w:sdtContent>
       <w:p>
         <w:pPr>
@@ -6113,7 +5784,7 @@
           <w:rPr>
             <w:noProof/>
           </w:rPr>
-          <w:t>1</w:t>
+          <w:t>3</w:t>
         </w:r>
         <w:r>
           <w:rPr>
@@ -7991,7 +7662,7 @@
 </file>
 
 <file path=customXml/itemProps1.xml><?xml version="1.0" encoding="utf-8"?>
-<ds:datastoreItem xmlns:ds="http://schemas.openxmlformats.org/officeDocument/2006/customXml" ds:itemID="{6ECF4CDA-8471-1547-BF51-BFBC03BDB92D}">
+<ds:datastoreItem xmlns:ds="http://schemas.openxmlformats.org/officeDocument/2006/customXml" ds:itemID="{B1976040-6496-D742-B10B-F253C779D059}">
   <ds:schemaRefs>
     <ds:schemaRef ds:uri="http://schemas.openxmlformats.org/officeDocument/2006/bibliography"/>
   </ds:schemaRefs>

</xml_diff>